<commit_message>
added ui project; added microsoft glee library
</commit_message>
<xml_diff>
--- a/PaperWork/PaperWork.docx
+++ b/PaperWork/PaperWork.docx
@@ -461,7 +461,7 @@
                 <w:noProof/>
                 <w:webHidden/>
               </w:rPr>
-              <w:t>4</w:t>
+              <w:t>3</w:t>
             </w:r>
             <w:r>
               <w:rPr>
@@ -552,7 +552,7 @@
                 <w:noProof/>
                 <w:webHidden/>
               </w:rPr>
-              <w:t>7</w:t>
+              <w:t>6</w:t>
             </w:r>
             <w:r>
               <w:rPr>
@@ -621,7 +621,7 @@
                 <w:noProof/>
                 <w:webHidden/>
               </w:rPr>
-              <w:t>7</w:t>
+              <w:t>6</w:t>
             </w:r>
             <w:r>
               <w:rPr>
@@ -690,7 +690,7 @@
                 <w:noProof/>
                 <w:webHidden/>
               </w:rPr>
-              <w:t>8</w:t>
+              <w:t>7</w:t>
             </w:r>
             <w:r>
               <w:rPr>
@@ -759,7 +759,7 @@
                 <w:noProof/>
                 <w:webHidden/>
               </w:rPr>
-              <w:t>12</w:t>
+              <w:t>11</w:t>
             </w:r>
             <w:r>
               <w:rPr>
@@ -828,7 +828,7 @@
                 <w:noProof/>
                 <w:webHidden/>
               </w:rPr>
-              <w:t>13</w:t>
+              <w:t>12</w:t>
             </w:r>
             <w:r>
               <w:rPr>
@@ -897,7 +897,7 @@
                 <w:noProof/>
                 <w:webHidden/>
               </w:rPr>
-              <w:t>17</w:t>
+              <w:t>16</w:t>
             </w:r>
             <w:r>
               <w:rPr>
@@ -966,7 +966,7 @@
                 <w:noProof/>
                 <w:webHidden/>
               </w:rPr>
-              <w:t>21</w:t>
+              <w:t>20</w:t>
             </w:r>
             <w:r>
               <w:rPr>
@@ -1035,7 +1035,7 @@
                 <w:noProof/>
                 <w:webHidden/>
               </w:rPr>
-              <w:t>22</w:t>
+              <w:t>21</w:t>
             </w:r>
             <w:r>
               <w:rPr>
@@ -1126,7 +1126,7 @@
                 <w:noProof/>
                 <w:webHidden/>
               </w:rPr>
-              <w:t>24</w:t>
+              <w:t>23</w:t>
             </w:r>
             <w:r>
               <w:rPr>
@@ -1195,7 +1195,7 @@
                 <w:noProof/>
                 <w:webHidden/>
               </w:rPr>
-              <w:t>24</w:t>
+              <w:t>23</w:t>
             </w:r>
             <w:r>
               <w:rPr>
@@ -1264,7 +1264,7 @@
                 <w:noProof/>
                 <w:webHidden/>
               </w:rPr>
-              <w:t>25</w:t>
+              <w:t>24</w:t>
             </w:r>
             <w:r>
               <w:rPr>
@@ -1359,7 +1359,7 @@
                 <w:noProof/>
                 <w:webHidden/>
               </w:rPr>
-              <w:t>29</w:t>
+              <w:t>28</w:t>
             </w:r>
             <w:r>
               <w:rPr>
@@ -1447,7 +1447,7 @@
                 <w:noProof/>
                 <w:webHidden/>
               </w:rPr>
-              <w:t>30</w:t>
+              <w:t>29</w:t>
             </w:r>
             <w:r>
               <w:rPr>
@@ -1542,7 +1542,7 @@
                 <w:noProof/>
                 <w:webHidden/>
               </w:rPr>
-              <w:t>30</w:t>
+              <w:t>29</w:t>
             </w:r>
             <w:r>
               <w:rPr>
@@ -1637,7 +1637,7 @@
                 <w:noProof/>
                 <w:webHidden/>
               </w:rPr>
-              <w:t>31</w:t>
+              <w:t>30</w:t>
             </w:r>
             <w:r>
               <w:rPr>
@@ -1732,7 +1732,7 @@
                 <w:noProof/>
                 <w:webHidden/>
               </w:rPr>
-              <w:t>32</w:t>
+              <w:t>31</w:t>
             </w:r>
             <w:r>
               <w:rPr>
@@ -1827,7 +1827,7 @@
                 <w:noProof/>
                 <w:webHidden/>
               </w:rPr>
-              <w:t>33</w:t>
+              <w:t>32</w:t>
             </w:r>
             <w:r>
               <w:rPr>
@@ -1922,7 +1922,7 @@
                 <w:noProof/>
                 <w:webHidden/>
               </w:rPr>
-              <w:t>34</w:t>
+              <w:t>33</w:t>
             </w:r>
             <w:r>
               <w:rPr>
@@ -2020,7 +2020,7 @@
                 <w:noProof/>
                 <w:webHidden/>
               </w:rPr>
-              <w:t>38</w:t>
+              <w:t>37</w:t>
             </w:r>
             <w:r>
               <w:rPr>
@@ -2089,7 +2089,7 @@
                 <w:noProof/>
                 <w:webHidden/>
               </w:rPr>
-              <w:t>40</w:t>
+              <w:t>39</w:t>
             </w:r>
             <w:r>
               <w:rPr>
@@ -2161,7 +2161,7 @@
                 <w:noProof/>
                 <w:webHidden/>
               </w:rPr>
-              <w:t>41</w:t>
+              <w:t>40</w:t>
             </w:r>
             <w:r>
               <w:rPr>
@@ -2231,7 +2231,7 @@
                 <w:noProof/>
                 <w:webHidden/>
               </w:rPr>
-              <w:t>42</w:t>
+              <w:t>41</w:t>
             </w:r>
             <w:r>
               <w:rPr>
@@ -2900,16 +2900,17 @@
           <w:noProof/>
           <w:lang w:val="uk-UA"/>
         </w:rPr>
-        <w:t xml:space="preserve"> як підтвердження теоретичної частини</w:t>
-      </w:r>
-    </w:p>
-    <w:p>
-      <w:pPr>
+        <w:t xml:space="preserve"> як підтвердження теоретичн</w:t>
+      </w:r>
+      <w:bookmarkStart w:id="1" w:name="_GoBack"/>
+      <w:bookmarkEnd w:id="1"/>
+      <w:r>
         <w:rPr>
           <w:noProof/>
           <w:lang w:val="uk-UA"/>
         </w:rPr>
-      </w:pPr>
+        <w:t>ої частини</w:t>
+      </w:r>
       <w:r>
         <w:rPr>
           <w:noProof/>
@@ -2930,7 +2931,7 @@
           <w:lang w:val="uk-UA"/>
         </w:rPr>
       </w:pPr>
-      <w:bookmarkStart w:id="1" w:name="_Toc324199412"/>
+      <w:bookmarkStart w:id="2" w:name="_Toc324199412"/>
       <w:r>
         <w:rPr>
           <w:lang w:val="uk-UA"/>
@@ -2938,13 +2939,13 @@
         <w:lastRenderedPageBreak/>
         <w:t>ТЕОРЕТИЧНІ ВІДОМОСТІ</w:t>
       </w:r>
-      <w:bookmarkEnd w:id="1"/>
+      <w:bookmarkEnd w:id="2"/>
     </w:p>
     <w:p>
       <w:pPr>
         <w:pStyle w:val="Heading2"/>
       </w:pPr>
-      <w:bookmarkStart w:id="2" w:name="_Toc324199413"/>
+      <w:bookmarkStart w:id="3" w:name="_Toc324199413"/>
       <w:r>
         <w:t>1.1</w:t>
       </w:r>
@@ -2957,7 +2958,7 @@
       <w:r>
         <w:t>Комбінаторна теорія ігор</w:t>
       </w:r>
-      <w:bookmarkEnd w:id="2"/>
+      <w:bookmarkEnd w:id="3"/>
     </w:p>
     <w:p>
       <w:pPr>
@@ -3461,8 +3462,6 @@
         </w:rPr>
         <w:t>ся аналізу і є менш поширеними.</w:t>
       </w:r>
-      <w:bookmarkStart w:id="3" w:name="_GoBack"/>
-      <w:bookmarkEnd w:id="3"/>
     </w:p>
     <w:p>
       <w:pPr>
@@ -6947,6 +6946,9 @@
         <w:t>1</w:t>
       </w:r>
       <w:r>
+        <w:rPr>
+          <w:noProof/>
+        </w:rPr>
         <w:fldChar w:fldCharType="end"/>
       </w:r>
       <w:r>
@@ -28495,20 +28497,31 @@
           <w:i/>
           <w:lang w:val="uk-UA"/>
         </w:rPr>
+        <w:t xml:space="preserve"> E. R.</w:t>
+      </w:r>
+      <w:r>
+        <w:rPr>
+          <w:lang w:val="uk-UA"/>
+        </w:rPr>
+        <w:t xml:space="preserve"> Winning Ways for your mathematical</w:t>
+      </w:r>
+      <w:r>
+        <w:rPr>
+          <w:lang w:val="uk-UA"/>
+        </w:rPr>
         <w:t xml:space="preserve"> </w:t>
       </w:r>
       <w:r>
         <w:rPr>
-          <w:i/>
-          <w:lang w:val="uk-UA"/>
-        </w:rPr>
-        <w:t>E. R.</w:t>
-      </w:r>
-      <w:r>
-        <w:rPr>
-          <w:lang w:val="uk-UA"/>
-        </w:rPr>
-        <w:t xml:space="preserve"> Winning Ways for your mathematical</w:t>
+          <w:lang w:val="uk-UA"/>
+        </w:rPr>
+        <w:t>plays, vols. 1</w:t>
+      </w:r>
+      <w:r>
+        <w:rPr>
+          <w:lang w:val="uk-UA"/>
+        </w:rPr>
+        <w:t xml:space="preserve"> and 2/</w:t>
       </w:r>
       <w:r>
         <w:rPr>
@@ -28520,43 +28533,13 @@
         <w:rPr>
           <w:lang w:val="uk-UA"/>
         </w:rPr>
-        <w:t>plays, vols. 1</w:t>
-      </w:r>
-      <w:r>
-        <w:rPr>
-          <w:lang w:val="uk-UA"/>
-        </w:rPr>
-        <w:t xml:space="preserve"> and 2/</w:t>
-      </w:r>
-      <w:r>
-        <w:rPr>
-          <w:lang w:val="uk-UA"/>
-        </w:rPr>
-        <w:t xml:space="preserve"> </w:t>
-      </w:r>
-      <w:r>
-        <w:rPr>
-          <w:lang w:val="uk-UA"/>
-        </w:rPr>
         <w:t>E.</w:t>
       </w:r>
       <w:r>
         <w:rPr>
           <w:lang w:val="uk-UA"/>
         </w:rPr>
-        <w:t>R.</w:t>
-      </w:r>
-      <w:r>
-        <w:rPr>
-          <w:lang w:val="uk-UA"/>
-        </w:rPr>
-        <w:t xml:space="preserve"> </w:t>
-      </w:r>
-      <w:r>
-        <w:rPr>
-          <w:lang w:val="uk-UA"/>
-        </w:rPr>
-        <w:t>Berlekamp</w:t>
+        <w:t>R. Berlekamp</w:t>
       </w:r>
       <w:r>
         <w:rPr>
@@ -28625,14 +28608,7 @@
           <w:i/>
           <w:lang w:val="uk-UA"/>
         </w:rPr>
-        <w:t>J. H.</w:t>
-      </w:r>
-      <w:r>
-        <w:rPr>
-          <w:i/>
-          <w:lang w:val="uk-UA"/>
-        </w:rPr>
-        <w:t xml:space="preserve"> </w:t>
+        <w:t xml:space="preserve">J. H. </w:t>
       </w:r>
       <w:r>
         <w:rPr>
@@ -33582,6 +33558,7 @@
   <w:style w:type="character" w:default="1" w:styleId="DefaultParagraphFont">
     <w:name w:val="Default Paragraph Font"/>
     <w:uiPriority w:val="1"/>
+    <w:semiHidden/>
     <w:unhideWhenUsed/>
   </w:style>
   <w:style w:type="table" w:default="1" w:styleId="TableNormal">
@@ -34133,6 +34110,7 @@
   <w:style w:type="character" w:default="1" w:styleId="DefaultParagraphFont">
     <w:name w:val="Default Paragraph Font"/>
     <w:uiPriority w:val="1"/>
+    <w:semiHidden/>
     <w:unhideWhenUsed/>
   </w:style>
   <w:style w:type="table" w:default="1" w:styleId="TableNormal">
@@ -34739,7 +34717,7 @@
 </file>
 
 <file path=customXml/itemProps1.xml><?xml version="1.0" encoding="utf-8"?>
-<ds:datastoreItem xmlns:ds="http://schemas.openxmlformats.org/officeDocument/2006/customXml" ds:itemID="{D44477C3-BD16-41EF-8EA1-7329E4B35015}">
+<ds:datastoreItem xmlns:ds="http://schemas.openxmlformats.org/officeDocument/2006/customXml" ds:itemID="{6C79F849-DB47-436C-A567-A93741A5C5EE}">
   <ds:schemaRefs>
     <ds:schemaRef ds:uri="http://schemas.openxmlformats.org/officeDocument/2006/bibliography"/>
   </ds:schemaRefs>

</xml_diff>